<commit_message>
Deploying to gh-pages from @ nineteendo/nineteendo.github.io@3c72b041439911d19d009038b25272cf813f9f68 🚀
</commit_message>
<xml_diff>
--- a/assets/pdf/cv.docx
+++ b/assets/pdf/cv.docx
@@ -641,25 +641,102 @@
           <w:p>
             <w:pPr>
               <w:pStyle w:val="Heading2"/>
+              <w:rPr>
+                <w:lang w:val="nl-BE"/>
+              </w:rPr>
             </w:pPr>
             <w:r>
+              <w:rPr>
+                <w:lang w:val="nl-BE"/>
+              </w:rPr>
               <w:t>KU Leuven</w:t>
             </w:r>
           </w:p>
           <w:p>
             <w:pPr>
               <w:pStyle w:val="Heading3"/>
+              <w:rPr>
+                <w:lang w:val="nl-BE"/>
+              </w:rPr>
             </w:pPr>
             <w:r>
+              <w:rPr>
+                <w:lang w:val="nl-BE"/>
+              </w:rPr>
               <w:t>2022-PRESENT</w:t>
             </w:r>
           </w:p>
           <w:p>
-            <w:r>
-              <w:t xml:space="preserve">BA In </w:t>
-            </w:r>
-            <w:r>
-              <w:t>Informatics</w:t>
+            <w:pPr>
+              <w:rPr>
+                <w:lang w:val="nl-BE"/>
+              </w:rPr>
+            </w:pPr>
+            <w:r>
+              <w:rPr>
+                <w:lang w:val="nl-BE"/>
+              </w:rPr>
+              <w:t>BA In Informatics</w:t>
+            </w:r>
+          </w:p>
+          <w:p>
+            <w:pPr>
+              <w:rPr>
+                <w:lang w:val="nl-BE"/>
+              </w:rPr>
+            </w:pPr>
+          </w:p>
+          <w:p>
+            <w:pPr>
+              <w:pStyle w:val="Heading3"/>
+              <w:rPr>
+                <w:rFonts w:asciiTheme="minorHAnsi" w:hAnsiTheme="minorHAnsi" w:cs="Times New Roman (Headings CS)"/>
+                <w:b w:val="0"/>
+                <w:szCs w:val="26"/>
+                <w:lang w:val="nl-BE"/>
+              </w:rPr>
+            </w:pPr>
+            <w:r>
+              <w:rPr>
+                <w:rFonts w:asciiTheme="minorHAnsi" w:hAnsiTheme="minorHAnsi" w:cs="Times New Roman (Headings CS)"/>
+                <w:b w:val="0"/>
+                <w:szCs w:val="26"/>
+                <w:lang w:val="nl-BE"/>
+              </w:rPr>
+              <w:t>Heilig Hartinstituut</w:t>
+            </w:r>
+          </w:p>
+          <w:p>
+            <w:pPr>
+              <w:pStyle w:val="Heading3"/>
+              <w:rPr>
+                <w:lang w:val="nl-BE"/>
+              </w:rPr>
+            </w:pPr>
+            <w:r>
+              <w:rPr>
+                <w:lang w:val="nl-BE"/>
+              </w:rPr>
+              <w:t>2016-</w:t>
+            </w:r>
+            <w:r>
+              <w:rPr>
+                <w:lang w:val="nl-BE"/>
+              </w:rPr>
+              <w:t>2022</w:t>
+            </w:r>
+          </w:p>
+          <w:p>
+            <w:pPr>
+              <w:rPr>
+                <w:lang w:val="nl-BE"/>
+              </w:rPr>
+            </w:pPr>
+            <w:r>
+              <w:rPr>
+                <w:lang w:val="nl-BE"/>
+              </w:rPr>
+              <w:t>Greek-Mathematics 7</w:t>
             </w:r>
           </w:p>
         </w:tc>
@@ -669,11 +746,23 @@
             <w:vMerge/>
             <w:shd w:val="clear" w:color="auto" w:fill="auto"/>
           </w:tcPr>
-          <w:p/>
+          <w:p>
+            <w:pPr>
+              <w:rPr>
+                <w:lang w:val="nl-BE"/>
+              </w:rPr>
+            </w:pPr>
+          </w:p>
         </w:tc>
       </w:tr>
     </w:tbl>
-    <w:p/>
+    <w:p>
+      <w:pPr>
+        <w:rPr>
+          <w:lang w:val="nl-BE"/>
+        </w:rPr>
+      </w:pPr>
+    </w:p>
     <w:sectPr>
       <w:pgSz w:w="12240" w:h="15840" w:code="1"/>
       <w:pgMar w:top="540" w:right="284" w:bottom="0" w:left="284" w:header="0" w:footer="0" w:gutter="0"/>

</xml_diff>